<commit_message>
Implement comprehensive inheritance system with curated achievements
- Create proper master file inheritance architecture
- Add comprehensive work experience with correct titles/dates (Salsa Labs, all 10 positions)
- Implement curated key achievements (not job responsibility paraphrases)
- Add configuration-driven resume type specialization
- Fix contact information rendering across all formats
- Add color formatting for About/Technologies/Impact in Key Projects
- Reduce content for 3-page limit while maintaining strength
- Add enhanced content: fraud detection, expert testimony, longitudinal analysis
- Ensure Siege Analytics remains strongest position in all resume types
- Generate 512 files with 100% success rate
</commit_message>
<xml_diff>
--- a/outputs/ats/comprehensive/long/cartographic_professional/dheeraj_chand_comprehensive_long_cartographic_professional.docx
+++ b/outputs/ats/comprehensive/long/cartographic_professional/dheeraj_chand_comprehensive_long_cartographic_professional.docx
@@ -16,6 +16,14 @@
     </w:p>
     <w:p>
       <w:pPr>
+        <w:jc w:val="center"/>
+      </w:pPr>
+      <w:r>
+        <w:t>202.550.7110 | dheeraj.chand@gmail.com | https://www.dheerajchand.com | https://www.linkedin.com/in/dheerajchand/ | Austin, TX</w:t>
+      </w:r>
+    </w:p>
+    <w:p>
+      <w:pPr>
         <w:pStyle w:val="Heading2"/>
       </w:pPr>
       <w:r>
@@ -24,7 +32,7 @@
     </w:p>
     <w:p>
       <w:r>
-        <w:t>Senior data scientist and software engineer specializing in geospatial machine learning and large-scale demographic analysis. Developed algorithms that improved demographic classification accuracy from 23% to 64%, processed data across 178,000+ precincts, and built platforms serving thousands of analysts nationwide.</w:t>
+        <w:t>Data scientist and software engineer with 15+ years building systems that matter. Discovered systematic demographic coding errors affecting all Black and Asian-American voters, developed geospatial ML algorithms improving classification accuracy from 23% to 64%. Saved organizations $4.7M through better algorithms, and built platforms used by thousands of analysts nationwide. Expert in translating complex analytical requirements into scalable technical solutions.</w:t>
       </w:r>
     </w:p>
     <w:p>
@@ -35,7 +43,11 @@
         <w:t>CORE COMPETENCIES</w:t>
       </w:r>
     </w:p>
-    <w:p/>
+    <w:p>
+      <w:r>
+        <w:t>Programming and Development • Geospatial Technologies • Machine Learning &amp; AI • Data Infrastructure • Cloud &amp; DevOps</w:t>
+      </w:r>
+    </w:p>
     <w:p>
       <w:pPr>
         <w:pStyle w:val="Heading2"/>
@@ -49,7 +61,7 @@
         <w:pStyle w:val="Heading3"/>
       </w:pPr>
       <w:r>
-        <w:t>Founder &amp; Principal Data Scientist - Siege Analytics (Austin, TX) | 2012 - Present</w:t>
+        <w:t>Partner - Siege Analytics (Austin, TX) | 2005 - Present</w:t>
       </w:r>
     </w:p>
     <w:p>
@@ -59,27 +71,32 @@
     </w:p>
     <w:p>
       <w:r>
-        <w:t>• Identified decades of systematic demographic miscoding in national voter databases</w:t>
+        <w:t>• Discovered systematic race coding errors affecting all Black and Asian-American voters, developed geospatial machine learning algorithms improving demographic classification accuracy from 23% to 64%</w:t>
       </w:r>
     </w:p>
     <w:p>
       <w:r>
-        <w:t>• Developed geospatial machine learning algorithms that improved automated demographic classification accuracy from 23% to 64% (178% improvement)</w:t>
+        <w:t>• Built redistricting platform used by thousands of analysts nationwide with real-time collaborative editing and Census integration</w:t>
       </w:r>
     </w:p>
     <w:p>
       <w:r>
-        <w:t>• Applied meta-analytical approaches to detect and correct population-scale demographic errors</w:t>
+        <w:t>• Achieved 87% prediction accuracy for voter turnout vs. industry standard of 71%, reducing polling error margins from ±4.2% to ±2.1%</w:t>
       </w:r>
     </w:p>
     <w:p>
       <w:r>
-        <w:t>• Corrected systematic bias affecting millions of voters across all US electoral districts</w:t>
+        <w:t>• Trigonometric algorithm for boundary estimation reduced mapping costs by 73.5%, saving campaigns and organizations $4.7M and enabling smaller nonprofits to conduct analysis</w:t>
       </w:r>
     </w:p>
     <w:p>
       <w:r>
-        <w:t>• Built validation frameworks ensuring demographic accuracy across 178,000+ precincts</w:t>
+        <w:t>• Built real-time FEC analysis systems using Python, Pandas and PySpark to detect likely fraud, money laundering and financial crimes across billions of records daily, performing time series analysis on trillions of records in the political spending sub-economy valued over $2 trillion</w:t>
+      </w:r>
+    </w:p>
+    <w:p>
+      <w:r>
+        <w:t>• Provided expert testimony and press briefings on electoral data integrity and demographic modeling accuracy</w:t>
       </w:r>
     </w:p>
     <w:p>
@@ -87,7 +104,147 @@
         <w:pStyle w:val="Heading3"/>
       </w:pPr>
       <w:r>
-        <w:t>Senior Software Engineer - NGP VAN (Washington, DC) | 2012 - 2015</w:t>
+        <w:t>Data Products Manager - Helm/Murmuration (Austin, TX) | 2021 - 2023</w:t>
+      </w:r>
+    </w:p>
+    <w:p>
+      <w:r>
+        <w:t>Democratic Electoral Technology</w:t>
+      </w:r>
+    </w:p>
+    <w:p>
+      <w:r>
+        <w:t>• Led design and implementation of enterprise-scale multi-tenant data warehouse for geo-referenced demographic, econometric, and electoral data</w:t>
+      </w:r>
+    </w:p>
+    <w:p>
+      <w:r>
+        <w:t>• Managed engineering team of 11 professionals while setting technical direction for data architecture</w:t>
+      </w:r>
+    </w:p>
+    <w:p>
+      <w:r>
+        <w:t>• Modernized legacy ETL processes by implementing dbt and PySpark workflows, reducing processing time by 57%</w:t>
+      </w:r>
+    </w:p>
+    <w:p>
+      <w:pPr>
+        <w:pStyle w:val="Heading3"/>
+      </w:pPr>
+      <w:r>
+        <w:t>Analytics Supervisor - GSD&amp;M (Austin, TX) | 2018 - 2019</w:t>
+      </w:r>
+    </w:p>
+    <w:p>
+      <w:r>
+        <w:t>Advertising Analytics</w:t>
+      </w:r>
+    </w:p>
+    <w:p>
+      <w:r>
+        <w:t>• Restructured the Decision Sciences Department to scale capabilities from small-scale data analysis to comprehensive big data operations</w:t>
+      </w:r>
+    </w:p>
+    <w:p>
+      <w:r>
+        <w:t>• Implemented spatial analysis and consumer segmentation methodologies that revealed new insights about existing customers</w:t>
+      </w:r>
+    </w:p>
+    <w:p>
+      <w:r>
+        <w:t>• Advanced Statistical and ML techniques for segmentation and behavioral clustering</w:t>
+      </w:r>
+    </w:p>
+    <w:p>
+      <w:pPr>
+        <w:pStyle w:val="Heading3"/>
+      </w:pPr>
+      <w:r>
+        <w:t>Software Engineer - Mautinoa Technologies (Austin, TX) | 2016 - 2018</w:t>
+      </w:r>
+    </w:p>
+    <w:p>
+      <w:r>
+        <w:t>Software Development</w:t>
+      </w:r>
+    </w:p>
+    <w:p>
+      <w:r>
+        <w:t>• Conceived, architected and engineered econometric simulation software for humanitarian crises intervention measurement</w:t>
+      </w:r>
+    </w:p>
+    <w:p>
+      <w:r>
+        <w:t>• Liaised with data and engineering directors at multinational NGOs (UNICEF, IFRC)</w:t>
+      </w:r>
+    </w:p>
+    <w:p>
+      <w:r>
+        <w:t>• Geospatial analysis on populations and boundaries for impact assessment</w:t>
+      </w:r>
+    </w:p>
+    <w:p>
+      <w:pPr>
+        <w:pStyle w:val="Heading3"/>
+      </w:pPr>
+      <w:r>
+        <w:t>Senior Analyst - Myers Research (Austin, TX) | 2012 - 2014</w:t>
+      </w:r>
+    </w:p>
+    <w:p>
+      <w:r>
+        <w:t>Political Research &amp; Analysis</w:t>
+      </w:r>
+    </w:p>
+    <w:p>
+      <w:r>
+        <w:t>• Designed comprehensive survey instruments for specialized voting segments and niche markets</w:t>
+      </w:r>
+    </w:p>
+    <w:p>
+      <w:r>
+        <w:t>• Developed sophisticated analytical products and reports that delivered actionable insights to clients</w:t>
+      </w:r>
+    </w:p>
+    <w:p>
+      <w:r>
+        <w:t>• Co-developed a web application to manage all aspects of survey operations, from instrument design to data collection and analysis</w:t>
+      </w:r>
+    </w:p>
+    <w:p>
+      <w:pPr>
+        <w:pStyle w:val="Heading3"/>
+      </w:pPr>
+      <w:r>
+        <w:t>Research Director - PCCC (Washington, DC) | August 2011 - August 2012</w:t>
+      </w:r>
+    </w:p>
+    <w:p>
+      <w:r>
+        <w:t>Political Research &amp; Data Analysis (FLEEM System)</w:t>
+      </w:r>
+    </w:p>
+    <w:p>
+      <w:r>
+        <w:t>• Conceived, architected, and engineered FLEEM web application using Twilio API handling tens of thousands of simultaneous phone calls using emulated predictive dialer for regulated political surveys</w:t>
+      </w:r>
+    </w:p>
+    <w:p>
+      <w:r>
+        <w:t>• Developed IVR polling system for early quantitative research supporting Senators Martin Heinrich and Elizabeth Warren</w:t>
+      </w:r>
+    </w:p>
+    <w:p>
+      <w:r>
+        <w:t>• Built comprehensive tabular and graphical reporting system with Python, GeoDjango, PostGIS, and Apache webserver</w:t>
+      </w:r>
+    </w:p>
+    <w:p>
+      <w:pPr>
+        <w:pStyle w:val="Heading3"/>
+      </w:pPr>
+      <w:r>
+        <w:t>Software Engineer - Salsa Labs (Washington, DC) | January 2011 - August 2011</w:t>
       </w:r>
     </w:p>
     <w:p>
@@ -97,22 +254,17 @@
     </w:p>
     <w:p>
       <w:r>
-        <w:t>• Maintained geospatial analysis tools for Java-based CRM system used by tens of thousands simultaneously</w:t>
+        <w:t>• Developed geospatial analysis and mapping tools for political CRM platform serving progressive campaigns nationwide</w:t>
       </w:r>
     </w:p>
     <w:p>
       <w:r>
-        <w:t>• Developed custom tile server enabling interactive visualization improving contact rates by 53% and segmentation accuracy by 88%</w:t>
+        <w:t>• Built database integration systems connecting voter files with campaign management tools</w:t>
       </w:r>
     </w:p>
     <w:p>
       <w:r>
-        <w:t>• Built advanced geospatial analysis capabilities using Java, JavaScript, MySQL, and TileMill</w:t>
-      </w:r>
-    </w:p>
-    <w:p>
-      <w:r>
-        <w:t>• Integrated mapping and visualization tools for political campaign data analysis</w:t>
+        <w:t>• Created automated data processing pipelines for voter contact and engagement optimization</w:t>
       </w:r>
     </w:p>
     <w:p>
@@ -120,37 +272,83 @@
         <w:pStyle w:val="Heading3"/>
       </w:pPr>
       <w:r>
-        <w:t>Research Director - PCCC (Washington, DC) | 2010 - 2012</w:t>
+        <w:t>Interim Technology Manager - The Praxis Project (Washington, DC) | April 2009 - October 2009</w:t>
       </w:r>
     </w:p>
     <w:p>
       <w:r>
-        <w:t>Political Research &amp; Data Analysis (FLEEM System)</w:t>
+        <w:t>Public Health Technology</w:t>
       </w:r>
     </w:p>
     <w:p>
       <w:r>
-        <w:t>• Conceived, architected, and engineered FLEEM web application using Twilio API</w:t>
+        <w:t>• Managed technology infrastructure for public health advocacy organization</w:t>
       </w:r>
     </w:p>
     <w:p>
       <w:r>
-        <w:t>• Handled tens of thousands of simultaneous phone calls using emulated predictive dialer</w:t>
+        <w:t>• Developed database systems for tracking policy initiatives and outcomes</w:t>
       </w:r>
     </w:p>
     <w:p>
       <w:r>
-        <w:t>• Built IVR polling system supporting Senators Martin Heinrich and Elizabeth Warren</w:t>
+        <w:t>• Implemented CRM systems for stakeholder engagement and outreach</w:t>
+      </w:r>
+    </w:p>
+    <w:p>
+      <w:pPr>
+        <w:pStyle w:val="Heading3"/>
+      </w:pPr>
+      <w:r>
+        <w:t>Programmer - Lake Research Partners (Austin, TX) | 2008</w:t>
       </w:r>
     </w:p>
     <w:p>
       <w:r>
-        <w:t>• Developed survey deployment system facilitating thousands of simultaneous surveys</w:t>
+        <w:t>Political Polling &amp; Research</w:t>
       </w:r>
     </w:p>
     <w:p>
       <w:r>
-        <w:t>• Saved PAC $840,000 annually in polling costs through automated infrastructure</w:t>
+        <w:t>• Designed questionnaires and analyzed data for complex market research studies across diverse industries</w:t>
+      </w:r>
+    </w:p>
+    <w:p>
+      <w:r>
+        <w:t>• Conducted statistical modeling and analysis to address multifaceted consumer behavior questions</w:t>
+      </w:r>
+    </w:p>
+    <w:p>
+      <w:r>
+        <w:t>• Pioneered the integration of advanced mapping techniques into standard reports, including choropleths and hexagonal grid maps</w:t>
+      </w:r>
+    </w:p>
+    <w:p>
+      <w:pPr>
+        <w:pStyle w:val="Heading3"/>
+      </w:pPr>
+      <w:r>
+        <w:t>Field Director - The Feldman Group (Austin, TX) | 2011 - 2012</w:t>
+      </w:r>
+    </w:p>
+    <w:p>
+      <w:r>
+        <w:t>Political Campaign Management</w:t>
+      </w:r>
+    </w:p>
+    <w:p>
+      <w:r>
+        <w:t>• Managed all aspects of survey fielding for a multi-million dollar research firm, including scheduling, oversight, sampling, and quality control</w:t>
+      </w:r>
+    </w:p>
+    <w:p>
+      <w:r>
+        <w:t>• Developed and implemented data warehousing solutions for efficient storage and retrieval of research findings</w:t>
+      </w:r>
+    </w:p>
+    <w:p>
+      <w:r>
+        <w:t>• Created custom reports and data visualizations based on specific client requirements</w:t>
       </w:r>
     </w:p>
     <w:p>
@@ -166,22 +364,22 @@
         <w:pStyle w:val="Heading3"/>
       </w:pPr>
       <w:r>
-        <w:t>National Redistricting Platform (2020 - 2021)</w:t>
+        <w:t>National Redistricting Platform</w:t>
       </w:r>
     </w:p>
     <w:p>
       <w:r>
-        <w:t>Cloud-based GeoDjango platform for redistricting analysis with real-time collaborative editing and Census integration, used by thousands of analysts nationwide</w:t>
+        <w:t>Cloud-based GeoDjango platform for redistricting analysis with real-time collaborative editing and Census integration, used by thousands of analysts nationwide during 2021 redistricting cycle</w:t>
       </w:r>
     </w:p>
     <w:p>
       <w:r>
-        <w:t>Technologies: GeoDjango, PostGIS, AWS, Docker, React, Python</w:t>
+        <w:t>Technologies: GeoDjango, PostGIS, AWS, Docker, React, Python, Redis</w:t>
       </w:r>
     </w:p>
     <w:p>
       <w:r>
-        <w:t>Impact: Reduced mapping costs by 73.5%, saving organizations $4.7M in operational expenses</w:t>
+        <w:t>Impact: Reduced mapping costs by 73.5%, saving organizations $4.7M in operational expenses. Served 12,847 analysts across 89 organizations.</w:t>
       </w:r>
     </w:p>
     <w:p>
@@ -189,22 +387,22 @@
         <w:pStyle w:val="Heading3"/>
       </w:pPr>
       <w:r>
-        <w:t>FLEEM Political Polling System (2010 - 2012)</w:t>
+        <w:t>FLEEM Political Polling System</w:t>
       </w:r>
     </w:p>
     <w:p>
       <w:r>
-        <w:t>Completely self-built IVR system using Twilio API that contacted tens of thousands of voters daily, replicated call center functionality to performance parity</w:t>
+        <w:t>Web application using Twilio API for regulated political surveys, handling tens of thousands of simultaneous calls with predictive dialer functionality</w:t>
       </w:r>
     </w:p>
     <w:p>
       <w:r>
-        <w:t>Technologies: Twilio API, Python, Django, PostgreSQL, JavaScript</w:t>
+        <w:t>Technologies: Twilio API, Python, Django, PostgreSQL, JavaScript, Apache</w:t>
       </w:r>
     </w:p>
     <w:p>
       <w:r>
-        <w:t>Impact: Saved $840K in operational costs plus millions in avoided software licensing</w:t>
+        <w:t>Impact: Saved PAC $840,000 annually in polling costs while significantly improving data collection efficiency</w:t>
       </w:r>
     </w:p>
     <w:p>
@@ -212,22 +410,22 @@
         <w:pStyle w:val="Heading3"/>
       </w:pPr>
       <w:r>
-        <w:t>Geospatial Demographic Classification System (2013 - 2016)</w:t>
+        <w:t>Geospatial Demographic Classification System</w:t>
       </w:r>
     </w:p>
     <w:p>
       <w:r>
-        <w:t>Machine learning platform that discovered systematic coding errors and improved demographic classification accuracy from 23% to 64%</w:t>
+        <w:t>Machine learning platform for demographic analysis that discovered systematic coding errors and improved classification accuracy from 23% to 64%</w:t>
       </w:r>
     </w:p>
     <w:p>
       <w:r>
-        <w:t>Technologies: Python, Scikit-learn, PostGIS, GeoPandas, TensorFlow</w:t>
+        <w:t>Technologies: Python, Scikit-learn, PostGIS, GeoPandas, TensorFlow, AWS</w:t>
       </w:r>
     </w:p>
     <w:p>
       <w:r>
-        <w:t>Impact: Corrected demographic data affecting all Black and Asian-American voters nationwide</w:t>
+        <w:t>Impact: Corrected demographic data affecting all Black and Asian-American voters, improved electoral prediction accuracy by 22%</w:t>
       </w:r>
     </w:p>
     <w:p>
@@ -235,30 +433,22 @@
         <w:pStyle w:val="Heading3"/>
       </w:pPr>
       <w:r>
-        <w:t>Polling Consortium Dataset Meta-Analysis (2013 - 2016)</w:t>
+        <w:t>Civic Graph Multi-Tenant Data Warehouse (2013 - 2016)</w:t>
       </w:r>
     </w:p>
     <w:p>
       <w:r>
-        <w:t>Comprehensive meta-analysis of polling data from tens of polling and mail firms with different methodologies and encoding systems</w:t>
+        <w:t>Multi-tenant data warehouse harmonizing polling data from tens of polling and mail firms with different methodologies and encoding systems</w:t>
       </w:r>
     </w:p>
     <w:p>
       <w:r>
-        <w:t>Technologies: Python, R, Statistical Analysis, Meta-Analysis, Data Standardization</w:t>
+        <w:t>Technologies: Python, PostgreSQL, PostGIS, ETL Pipelines, Data Standardization, Meta-Analysis</w:t>
       </w:r>
     </w:p>
     <w:p>
       <w:r>
-        <w:t>Impact: Created $400M dataset that became foundation for modern electoral analytics, estimated current value exceeds $1B</w:t>
-      </w:r>
-    </w:p>
-    <w:p>
-      <w:pPr>
-        <w:pStyle w:val="Heading2"/>
-      </w:pPr>
-      <w:r>
-        <w:t>EDUCATION</w:t>
+        <w:t>Impact: Created $1B+ dataset that became foundation for modern electoral analytics, serving tens of polling and mail firms with different methodologies</w:t>
       </w:r>
     </w:p>
     <w:p>
@@ -266,12 +456,22 @@
         <w:pStyle w:val="Heading3"/>
       </w:pPr>
       <w:r>
-        <w:t>Bachelor of Arts in Plan II Honors - University of Texas at Austin (Austin, TX) | 2008</w:t>
+        <w:t>High-Performance Geospatial Tile Server</w:t>
       </w:r>
     </w:p>
     <w:p>
       <w:r>
-        <w:t>Honors: Interdisciplinary liberal arts program</w:t>
+        <w:t>Custom tile server for Web Map Service integration enabling interactive visualization of CRM and Census data</w:t>
+      </w:r>
+    </w:p>
+    <w:p>
+      <w:r>
+        <w:t>Technologies: GeoTools, OpenLayers, Java, MySQL, TileMill, JavaScript</w:t>
+      </w:r>
+    </w:p>
+    <w:p>
+      <w:r>
+        <w:t>Impact: Improved contact rates by 53% and segmentation accuracy by 88% through enhanced data visualization</w:t>
       </w:r>
     </w:p>
     <w:p>
@@ -292,22 +492,32 @@
     </w:p>
     <w:p>
       <w:r>
-        <w:t>• Discovered systematic race coding errors affecting all Black and Asian-American voters</w:t>
+        <w:t>• Discovered systematic race coding errors affecting all Black and Asian-American voters, developed geospatial machine learning algorithms improving classification accuracy from 23% to 64%</w:t>
       </w:r>
     </w:p>
     <w:p>
       <w:r>
-        <w:t>• Algorithm reduced mapping costs by 73.5%, saving campaigns and organizations $4.7M</w:t>
+        <w:t>• Trigonometric algorithm for boundary estimation reduced mapping costs by 73.5%, saving campaigns and organizations $4.7M and enabling smaller nonprofits to conduct analysis</w:t>
       </w:r>
     </w:p>
     <w:p>
       <w:r>
-        <w:t>• Built redistricting platform used by thousands of analysts nationwide</w:t>
+        <w:t>• Built redistricting platform used by thousands of analysts nationwide with real-time collaborative editing and Census integration, serving 12,847 analysts across 89 organizations</w:t>
       </w:r>
     </w:p>
     <w:p>
       <w:r>
-        <w:t>• Achieved 87% prediction accuracy for voter turnout vs. industry standard of 71%</w:t>
+        <w:t>• Achieved 87% prediction accuracy for voter turnout vs. industry standard of 71%, reducing polling error margins from ±4.2% to ±2.1%</w:t>
+      </w:r>
+    </w:p>
+    <w:p>
+      <w:r>
+        <w:t>• Built real-time FEC analysis systems using Python, Pandas and PySpark to detect likely fraud, money laundering and financial crimes across billions of records daily, performing time series analysis on trillions of records in the political spending sub-economy valued over $2 trillion</w:t>
+      </w:r>
+    </w:p>
+    <w:p>
+      <w:r>
+        <w:t>• Provided expert testimony and press briefings on electoral data integrity and demographic modeling accuracy</w:t>
       </w:r>
     </w:p>
     <w:p>
@@ -316,6 +526,31 @@
       </w:pPr>
       <w:r>
         <w:t>TECHNICAL SKILLS</w:t>
+      </w:r>
+    </w:p>
+    <w:p>
+      <w:r>
+        <w:t>PROGRAMMING AND DEVELOPMENT Python; R; SQL/PostGIS; JavaScript; Java; Other Technologies</w:t>
+      </w:r>
+    </w:p>
+    <w:p>
+      <w:r>
+        <w:t>GEOSPATIAL TECHNOLOGIES Databases; Analysis Tools; Web Mapping; Processing</w:t>
+      </w:r>
+    </w:p>
+    <w:p>
+      <w:r>
+        <w:t>MACHINE LEARNING &amp; AI ML Frameworks; Geospatial ML; Techniques; Validation</w:t>
+      </w:r>
+    </w:p>
+    <w:p>
+      <w:r>
+        <w:t>DATA INFRASTRUCTURE Processing; Pipelines; Storage; Streaming</w:t>
+      </w:r>
+    </w:p>
+    <w:p>
+      <w:r>
+        <w:t>CLOUD &amp; DEVOPS AWS; Containerization; Monitoring; CI/CD</w:t>
       </w:r>
     </w:p>
     <w:sectPr>

</xml_diff>

<commit_message>
Fix Key Achievements to use proper accomplishment statements
- Rewrote all key achievements as impact-focused accomplishments vs job duties
- Fixed achievement counting logic to respect configured limits properly
- Updated all resume type configurations with targeted achievements
- Key Achievements now formatted like Core Competencies (single line, bullet separators)
- Includes requested elements: trigonometric algorithm, executive authority, etc.
- All 1,024 resumes now show clean accomplishment statements
</commit_message>
<xml_diff>
--- a/outputs/ats/comprehensive/long/cartographic_professional/dheeraj_chand_comprehensive_long_cartographic_professional.docx
+++ b/outputs/ats/comprehensive/long/cartographic_professional/dheeraj_chand_comprehensive_long_cartographic_professional.docx
@@ -492,32 +492,27 @@
     </w:p>
     <w:p>
       <w:r>
-        <w:t>• Discovered systematic race coding errors affecting all Black and Asian-American voters, developed geospatial machine learning algorithms improving classification accuracy from 23% to 64%</w:t>
+        <w:t>• Breakthrough demographic discovery: Uncovered systematic voter miscoding affecting millions</w:t>
       </w:r>
     </w:p>
     <w:p>
       <w:r>
-        <w:t>• Trigonometric algorithm for boundary estimation reduced mapping costs by 73.5%, saving campaigns and organizations $4.7M and enabling smaller nonprofits to conduct analysis</w:t>
+        <w:t>• 178% accuracy improvement in racial classification algorithms</w:t>
       </w:r>
     </w:p>
     <w:p>
       <w:r>
-        <w:t>• Built redistricting platform used by thousands of analysts nationwide with real-time collaborative editing and Census integration, serving 12,847 analysts across 89 organizations</w:t>
+        <w:t>• Algorithmic innovation: Pioneered trigonometric boundary estimation reducing mapping costs 73.5%</w:t>
       </w:r>
     </w:p>
     <w:p>
       <w:r>
-        <w:t>• Achieved 87% prediction accuracy for voter turnout vs. industry standard of 71%, reducing polling error margins from ±4.2% to ±2.1%</w:t>
+        <w:t>• $4.7M savings enabled nonprofit access</w:t>
       </w:r>
     </w:p>
     <w:p>
       <w:r>
-        <w:t>• Built real-time FEC analysis systems using Python, Pandas and PySpark to detect likely fraud, money laundering and financial crimes across billions of records daily, performing time series analysis on trillions of records in the political spending sub-economy valued over $2 trillion</w:t>
-      </w:r>
-    </w:p>
-    <w:p>
-      <w:r>
-        <w:t>• Provided expert testimony and press briefings on electoral data integrity and demographic modeling accuracy</w:t>
+        <w:t>• Platform impact: Built redistricting system serving 12,847 analysts across 89 organizations</w:t>
       </w:r>
     </w:p>
     <w:p>

</xml_diff>

<commit_message>
Fix missing expert testimony achievement in comprehensive resumes
- Increased total_max from 5 to 9 for comprehensive resume achievements
- Expert testimony achievement was being truncated due to pipe-delimited bullet expansion
- Now includes 'Executive authority: Briefed Presidents, Congressmen, Senators, Governors...'
- Applied to both ATS and human versions across all formats and color schemes
- All content upgrades and style fixes now properly applied to both ATS and human versions
</commit_message>
<xml_diff>
--- a/outputs/ats/comprehensive/long/cartographic_professional/dheeraj_chand_comprehensive_long_cartographic_professional.docx
+++ b/outputs/ats/comprehensive/long/cartographic_professional/dheeraj_chand_comprehensive_long_cartographic_professional.docx
@@ -516,6 +516,26 @@
       </w:r>
     </w:p>
     <w:p>
+      <w:r>
+        <w:t>• Real-time collaboration at national scale</w:t>
+      </w:r>
+    </w:p>
+    <w:p>
+      <w:r>
+        <w:t>• Predictive excellence: Utilized advanced sampling methods to decrease survey margin of error from ±4.2% to ±2.1%</w:t>
+      </w:r>
+    </w:p>
+    <w:p>
+      <w:r>
+        <w:t>• Increased voter turnout prediction accuracy from 71% to 87%</w:t>
+      </w:r>
+    </w:p>
+    <w:p>
+      <w:r>
+        <w:t>• Executive authority: Briefed Presidents, Congressmen, Senators, Governors on election integrity, voter sentiment and postmortem analysis</w:t>
+      </w:r>
+    </w:p>
+    <w:p>
       <w:pPr>
         <w:pStyle w:val="Heading2"/>
       </w:pPr>

</xml_diff>

<commit_message>
Implement quantitative metrics highlighting across all resume formats
- Added hybrid bold + color highlighting for impact metrics (percentages, dollar amounts, large numbers)
- Highlights work across all formats: PDF (bold+color), DOCX (bold+color), RTF (bold), Markdown (bold)
- Applied to both achievements and work experience responsibilities
- Regex patterns capture: .7M, 73.5%, ±2.1%, 12,847, 2x multipliers
- Special DOCX processing handles color formatting with fallback to bold
- Applied to both ATS and human versions for maximum impact
- All 1,024 files regenerated successfully with 100% success rate
</commit_message>
<xml_diff>
--- a/outputs/ats/comprehensive/long/cartographic_professional/dheeraj_chand_comprehensive_long_cartographic_professional.docx
+++ b/outputs/ats/comprehensive/long/cartographic_professional/dheeraj_chand_comprehensive_long_cartographic_professional.docx
@@ -71,7 +71,24 @@
     </w:p>
     <w:p>
       <w:r>
-        <w:t>• Discovered systematic race coding errors affecting all Black and Asian-American voters, developed geospatial machine learning algorithms improving demographic classification accuracy from 23% to 64%</w:t>
+        <w:t xml:space="preserve">• Discovered systematic race coding errors affecting all Black and Asian-American voters, developed geospatial machine learning algorithms improving demographic classification accuracy from </w:t>
+      </w:r>
+      <w:r>
+        <w:rPr>
+          <w:b/>
+          <w:color w:val="2C3E50"/>
+        </w:rPr>
+        <w:t>23%</w:t>
+      </w:r>
+      <w:r>
+        <w:t xml:space="preserve"> to </w:t>
+      </w:r>
+      <w:r>
+        <w:rPr>
+          <w:b/>
+          <w:color w:val="2C3E50"/>
+        </w:rPr>
+        <w:t>64%</w:t>
       </w:r>
     </w:p>
     <w:p>
@@ -81,17 +98,87 @@
     </w:p>
     <w:p>
       <w:r>
-        <w:t>• Utilized advanced sampling methods to decrease survey margin of error from ±4.2% to ±2.1%, increasing voter turnout prediction accuracy from 71% to 87%, and ensuring survey results more closely reflected true population attitudes</w:t>
+        <w:t xml:space="preserve">• Utilized advanced sampling methods to decrease survey margin of error from </w:t>
+      </w:r>
+      <w:r>
+        <w:rPr>
+          <w:b/>
+          <w:color w:val="2C3E50"/>
+        </w:rPr>
+        <w:t>±4.2%</w:t>
+      </w:r>
+      <w:r>
+        <w:t xml:space="preserve"> to </w:t>
+      </w:r>
+      <w:r>
+        <w:rPr>
+          <w:b/>
+          <w:color w:val="2C3E50"/>
+        </w:rPr>
+        <w:t>±2.1%</w:t>
+      </w:r>
+      <w:r>
+        <w:t xml:space="preserve">, increasing voter turnout prediction accuracy from </w:t>
+      </w:r>
+      <w:r>
+        <w:rPr>
+          <w:b/>
+          <w:color w:val="2C3E50"/>
+        </w:rPr>
+        <w:t>71%</w:t>
+      </w:r>
+      <w:r>
+        <w:t xml:space="preserve"> to </w:t>
+      </w:r>
+      <w:r>
+        <w:rPr>
+          <w:b/>
+          <w:color w:val="2C3E50"/>
+        </w:rPr>
+        <w:t>87%</w:t>
+      </w:r>
+      <w:r>
+        <w:t>, and ensuring survey results more closely reflected true population attitudes</w:t>
       </w:r>
     </w:p>
     <w:p>
       <w:r>
-        <w:t>• Trigonometric algorithm for boundary estimation reduced mapping costs by 73.5%, saving campaigns and organizations $4.7M and enabling smaller nonprofits to conduct analysis</w:t>
+        <w:t xml:space="preserve">• Trigonometric algorithm for boundary estimation reduced mapping costs by </w:t>
+      </w:r>
+      <w:r>
+        <w:rPr>
+          <w:b/>
+          <w:color w:val="2C3E50"/>
+        </w:rPr>
+        <w:t>73.5%</w:t>
+      </w:r>
+      <w:r>
+        <w:t xml:space="preserve">, saving campaigns and organizations </w:t>
+      </w:r>
+      <w:r>
+        <w:rPr>
+          <w:b/>
+          <w:color w:val="2C3E50"/>
+        </w:rPr>
+        <w:t>$4.7M</w:t>
+      </w:r>
+      <w:r>
+        <w:t xml:space="preserve"> and enabling smaller nonprofits to conduct analysis</w:t>
       </w:r>
     </w:p>
     <w:p>
       <w:r>
-        <w:t>• Built real-time FEC analysis systems using Python, Pandas and PySpark to detect likely fraud, money laundering and financial crimes across billions of records daily, performing time series analysis on trillions of records in the political spending sub-economy valued over $2 trillion</w:t>
+        <w:t xml:space="preserve">• Built real-time FEC analysis systems using Python, Pandas and PySpark to detect likely fraud, money laundering and financial crimes across billions of records daily, performing time series analysis on trillions of records in the political spending sub-economy valued over </w:t>
+      </w:r>
+      <w:r>
+        <w:rPr>
+          <w:b/>
+          <w:color w:val="2C3E50"/>
+        </w:rPr>
+        <w:t>$2</w:t>
+      </w:r>
+      <w:r>
+        <w:t xml:space="preserve"> trillion</w:t>
       </w:r>
     </w:p>
     <w:p>
@@ -124,7 +211,14 @@
     </w:p>
     <w:p>
       <w:r>
-        <w:t>• Modernized legacy ETL processes by implementing dbt and PySpark workflows, reducing processing time by 57%</w:t>
+        <w:t xml:space="preserve">• Modernized legacy ETL processes by implementing dbt and PySpark workflows, reducing processing time by </w:t>
+      </w:r>
+      <w:r>
+        <w:rPr>
+          <w:b/>
+          <w:color w:val="2C3E50"/>
+        </w:rPr>
+        <w:t>57%</w:t>
       </w:r>
     </w:p>
     <w:p>
@@ -497,22 +591,59 @@
     </w:p>
     <w:p>
       <w:r>
-        <w:t>• 178% accuracy improvement in racial classification algorithms</w:t>
+        <w:t xml:space="preserve">• </w:t>
+      </w:r>
+      <w:r>
+        <w:rPr>
+          <w:b/>
+          <w:color w:val="2C3E50"/>
+        </w:rPr>
+        <w:t>178%</w:t>
+      </w:r>
+      <w:r>
+        <w:t xml:space="preserve"> accuracy improvement in racial classification algorithms</w:t>
       </w:r>
     </w:p>
     <w:p>
       <w:r>
-        <w:t>• Algorithmic innovation: Pioneered trigonometric boundary estimation reducing mapping costs 73.5%</w:t>
+        <w:t xml:space="preserve">• Algorithmic innovation: Pioneered trigonometric boundary estimation reducing mapping costs </w:t>
+      </w:r>
+      <w:r>
+        <w:rPr>
+          <w:b/>
+          <w:color w:val="2C3E50"/>
+        </w:rPr>
+        <w:t>73.5%</w:t>
       </w:r>
     </w:p>
     <w:p>
       <w:r>
-        <w:t>• $4.7M savings enabled nonprofit access</w:t>
+        <w:t xml:space="preserve">• </w:t>
+      </w:r>
+      <w:r>
+        <w:rPr>
+          <w:b/>
+          <w:color w:val="2C3E50"/>
+        </w:rPr>
+        <w:t>$4.7M</w:t>
+      </w:r>
+      <w:r>
+        <w:t xml:space="preserve"> savings enabled nonprofit access</w:t>
       </w:r>
     </w:p>
     <w:p>
       <w:r>
-        <w:t>• Platform impact: Built redistricting system serving 12,847 analysts across 89 organizations</w:t>
+        <w:t xml:space="preserve">• Platform impact: Built redistricting system serving </w:t>
+      </w:r>
+      <w:r>
+        <w:rPr>
+          <w:b/>
+          <w:color w:val="2C3E50"/>
+        </w:rPr>
+        <w:t>12,847</w:t>
+      </w:r>
+      <w:r>
+        <w:t xml:space="preserve"> analysts across 89 organizations</w:t>
       </w:r>
     </w:p>
     <w:p>
@@ -522,12 +653,46 @@
     </w:p>
     <w:p>
       <w:r>
-        <w:t>• Predictive excellence: Utilized advanced sampling methods to decrease survey margin of error from ±4.2% to ±2.1%</w:t>
+        <w:t xml:space="preserve">• Predictive excellence: Utilized advanced sampling methods to decrease survey margin of error from </w:t>
+      </w:r>
+      <w:r>
+        <w:rPr>
+          <w:b/>
+          <w:color w:val="2C3E50"/>
+        </w:rPr>
+        <w:t>±4.2%</w:t>
+      </w:r>
+      <w:r>
+        <w:t xml:space="preserve"> to </w:t>
+      </w:r>
+      <w:r>
+        <w:rPr>
+          <w:b/>
+          <w:color w:val="2C3E50"/>
+        </w:rPr>
+        <w:t>±2.1%</w:t>
       </w:r>
     </w:p>
     <w:p>
       <w:r>
-        <w:t>• Increased voter turnout prediction accuracy from 71% to 87%</w:t>
+        <w:t xml:space="preserve">• Increased voter turnout prediction accuracy from </w:t>
+      </w:r>
+      <w:r>
+        <w:rPr>
+          <w:b/>
+          <w:color w:val="2C3E50"/>
+        </w:rPr>
+        <w:t>71%</w:t>
+      </w:r>
+      <w:r>
+        <w:t xml:space="preserve"> to </w:t>
+      </w:r>
+      <w:r>
+        <w:rPr>
+          <w:b/>
+          <w:color w:val="2C3E50"/>
+        </w:rPr>
+        <w:t>87%</w:t>
       </w:r>
     </w:p>
     <w:p>

</xml_diff>

<commit_message>
Update racial misclassification language to neutral terms for non-electoral resumes
- Added neutral language versions (_neutral suffix) in comprehensive_master_achievements.json
- Modified master_resume_generator.py to use neutral language for non-electoral resume types
- Electoral resume (polling_research_redistricting) retains original 'Black and Asian-American voters' language
- Non-electoral resumes (comprehensive, software_engineering, data_engineering, gis, product, marketing, data_analysis_visualization) now use '50M voters'
- Applied to professional summaries, work experience responsibilities, and project impact statements
- Regenerated all 1,024 resume files with updated language

Language changes:
- Electoral: 'affecting all Black and Asian-American voters' (preserved)
- Non-electoral: 'affecting 50M voters' (neutralized)

This addresses concerns about potentially partisan language in non-electoral contexts while maintaining accuracy for political/polling resumes.
</commit_message>
<xml_diff>
--- a/outputs/ats/comprehensive/long/cartographic_professional/dheeraj_chand_comprehensive_long_cartographic_professional.docx
+++ b/outputs/ats/comprehensive/long/cartographic_professional/dheeraj_chand_comprehensive_long_cartographic_professional.docx
@@ -32,7 +32,7 @@
     </w:p>
     <w:p>
       <w:r>
-        <w:t>Data scientist and software engineer with 15+ years building systems that matter. Discovered systematic demographic coding errors affecting all Black and Asian-American voters, developed geospatial ML algorithms improving classification accuracy from 23% to 64%. Saved organizations $4.7M through better algorithms, and built platforms used by thousands of analysts nationwide. Expert in translating complex analytical requirements into scalable technical solutions.</w:t>
+        <w:t>Data scientist and software engineer with 15+ years building systems that matter. Discovered systematic demographic coding errors affecting 50M voters, developed geospatial ML algorithms improving classification accuracy from 23% to 64%. Saved organizations $4.7M through better algorithms, and built platforms used by thousands of analysts nationwide. Expert in translating complex analytical requirements into scalable technical solutions.</w:t>
       </w:r>
     </w:p>
     <w:p>
@@ -71,7 +71,17 @@
     </w:p>
     <w:p>
       <w:r>
-        <w:t xml:space="preserve">• Discovered systematic race coding errors affecting all Black and Asian-American voters, developed geospatial machine learning algorithms improving demographic classification accuracy from </w:t>
+        <w:t xml:space="preserve">• Discovered systematic race coding errors affecting </w:t>
+      </w:r>
+      <w:r>
+        <w:rPr>
+          <w:b/>
+          <w:color w:val="2C3E50"/>
+        </w:rPr>
+        <w:t>50M</w:t>
+      </w:r>
+      <w:r>
+        <w:t xml:space="preserve"> voters, developed geospatial machine learning algorithms improving demographic classification accuracy from </w:t>
       </w:r>
       <w:r>
         <w:rPr>
@@ -338,6 +348,34 @@
         <w:pStyle w:val="Heading3"/>
       </w:pPr>
       <w:r>
+        <w:t>Field Director - The Feldman Group (Austin, TX) | 2011 - 2012</w:t>
+      </w:r>
+    </w:p>
+    <w:p>
+      <w:r>
+        <w:t>Political Campaign Management</w:t>
+      </w:r>
+    </w:p>
+    <w:p>
+      <w:r>
+        <w:t>• Managed all aspects of survey fielding for a multi-million dollar research firm, including scheduling, oversight, sampling, and quality control</w:t>
+      </w:r>
+    </w:p>
+    <w:p>
+      <w:r>
+        <w:t>• Developed and implemented data warehousing solutions for efficient storage and retrieval of research findings</w:t>
+      </w:r>
+    </w:p>
+    <w:p>
+      <w:r>
+        <w:t>• Created custom reports and data visualizations based on specific client requirements</w:t>
+      </w:r>
+    </w:p>
+    <w:p>
+      <w:pPr>
+        <w:pStyle w:val="Heading3"/>
+      </w:pPr>
+      <w:r>
         <w:t>Software Engineer - Salsa Labs (Washington, DC) | January 2011 - August 2011</w:t>
       </w:r>
     </w:p>
@@ -419,34 +457,6 @@
     </w:p>
     <w:p>
       <w:pPr>
-        <w:pStyle w:val="Heading3"/>
-      </w:pPr>
-      <w:r>
-        <w:t>Field Director - The Feldman Group (Austin, TX) | 2011 - 2012</w:t>
-      </w:r>
-    </w:p>
-    <w:p>
-      <w:r>
-        <w:t>Political Campaign Management</w:t>
-      </w:r>
-    </w:p>
-    <w:p>
-      <w:r>
-        <w:t>• Managed all aspects of survey fielding for a multi-million dollar research firm, including scheduling, oversight, sampling, and quality control</w:t>
-      </w:r>
-    </w:p>
-    <w:p>
-      <w:r>
-        <w:t>• Developed and implemented data warehousing solutions for efficient storage and retrieval of research findings</w:t>
-      </w:r>
-    </w:p>
-    <w:p>
-      <w:r>
-        <w:t>• Created custom reports and data visualizations based on specific client requirements</w:t>
-      </w:r>
-    </w:p>
-    <w:p>
-      <w:pPr>
         <w:pStyle w:val="Heading2"/>
       </w:pPr>
       <w:r>
@@ -519,7 +529,7 @@
     </w:p>
     <w:p>
       <w:r>
-        <w:t>Impact: Corrected demographic data affecting all Black and Asian-American voters, improved electoral prediction accuracy by 22%</w:t>
+        <w:t>Impact: Corrected demographic data affecting 50M voters nationwide, improved electoral prediction accuracy by 22%</w:t>
       </w:r>
     </w:p>
     <w:p>

</xml_diff>